<commit_message>
Updated slides and exercises
</commit_message>
<xml_diff>
--- a/exercises/exercises2.docx
+++ b/exercises/exercises2.docx
@@ -111,10 +111,7 @@
         <w:t>Übersicht</w:t>
       </w:r>
     </w:p>
-    <w:p>
-      <w:bookmarkStart w:id="0" w:name="_GoBack"/>
-      <w:bookmarkEnd w:id="0"/>
-    </w:p>
+    <w:p/>
     <w:p>
       <w:r>
         <w:t>Im Rahmen der</w:t>
@@ -1669,11 +1666,11 @@
           <w:numId w:val="12"/>
         </w:numPr>
       </w:pPr>
-      <w:bookmarkStart w:id="1" w:name="_Toc31997196"/>
+      <w:bookmarkStart w:id="0" w:name="_Toc31997196"/>
       <w:r>
         <w:t>Best practices / Refactoring: Templating</w:t>
       </w:r>
-      <w:bookmarkEnd w:id="1"/>
+      <w:bookmarkEnd w:id="0"/>
     </w:p>
     <w:p/>
     <w:p>
@@ -1840,22 +1837,22 @@
           <w:numId w:val="35"/>
         </w:numPr>
       </w:pPr>
-      <w:bookmarkStart w:id="2" w:name="_Ref456512456"/>
-      <w:bookmarkStart w:id="3" w:name="_Toc31997197"/>
+      <w:bookmarkStart w:id="1" w:name="_Ref456512456"/>
+      <w:bookmarkStart w:id="2" w:name="_Toc31997197"/>
       <w:r>
         <w:t>T</w:t>
       </w:r>
       <w:r>
         <w:t>est</w:t>
       </w:r>
+      <w:bookmarkEnd w:id="1"/>
+      <w:r>
+        <w:t>ing</w:t>
+      </w:r>
+      <w:r>
+        <w:t>: Pages und Komponenten</w:t>
+      </w:r>
       <w:bookmarkEnd w:id="2"/>
-      <w:r>
-        <w:t>ing</w:t>
-      </w:r>
-      <w:r>
-        <w:t>: Pages und Komponenten</w:t>
-      </w:r>
-      <w:bookmarkEnd w:id="3"/>
     </w:p>
     <w:p/>
     <w:p>
@@ -1914,7 +1911,13 @@
         </w:numPr>
       </w:pPr>
       <w:r>
-        <w:t>Legen Sie die zwei Testklassen IndexPageTest und CheckoutPageTest an und binden Sie den PageTester von Wicket ein</w:t>
+        <w:t xml:space="preserve">Legen Sie die zwei Testklassen IndexPageTest und CheckoutPageTest an und binden Sie den </w:t>
+      </w:r>
+      <w:r>
+        <w:t>Wicket</w:t>
+      </w:r>
+      <w:r>
+        <w:t>Tester ein</w:t>
       </w:r>
     </w:p>
     <w:p>
@@ -2399,7 +2402,13 @@
         <w:t>Sie</w:t>
       </w:r>
       <w:r>
-        <w:t xml:space="preserve"> die Testklasse ShoppingCartPanelTest an und binden Sie den PageTester von Wicket ein</w:t>
+        <w:t xml:space="preserve"> die Testklasse ShoppingCartPanelTest an und binden Sie den </w:t>
+      </w:r>
+      <w:r>
+        <w:t>WicketTester</w:t>
+      </w:r>
+      <w:r>
+        <w:t xml:space="preserve"> ein</w:t>
       </w:r>
     </w:p>
     <w:p>
@@ -2634,7 +2643,6 @@
     </w:p>
     <w:p>
       <w:r>
-        <w:lastRenderedPageBreak/>
         <w:t>Hinweise:</w:t>
       </w:r>
     </w:p>
@@ -2647,6 +2655,7 @@
         </w:numPr>
       </w:pPr>
       <w:r>
+        <w:lastRenderedPageBreak/>
         <w:t>Hier helfen die folgenden Methoden des WicketTesters weiter:</w:t>
       </w:r>
     </w:p>
@@ -2811,7 +2820,13 @@
         <w:rPr>
           <w:rFonts w:ascii="Courier New" w:hAnsi="Courier New" w:cs="Courier New"/>
         </w:rPr>
-        <w:t>PageTester</w:t>
+        <w:t>Wicket</w:t>
+      </w:r>
+      <w:r>
+        <w:rPr>
+          <w:rFonts w:ascii="Courier New" w:hAnsi="Courier New" w:cs="Courier New"/>
+        </w:rPr>
+        <w:t>Tester</w:t>
       </w:r>
       <w:r>
         <w:t xml:space="preserve"> als auch </w:t>
@@ -2935,14 +2950,14 @@
       <w:pPr>
         <w:pStyle w:val="berschrift2"/>
       </w:pPr>
-      <w:bookmarkStart w:id="4" w:name="_Toc31997198"/>
+      <w:bookmarkStart w:id="3" w:name="_Toc31997198"/>
       <w:r>
         <w:t>Exceptions</w:t>
       </w:r>
       <w:r>
         <w:t xml:space="preserve"> behandeln</w:t>
       </w:r>
-      <w:bookmarkEnd w:id="4"/>
+      <w:bookmarkEnd w:id="3"/>
     </w:p>
     <w:p/>
     <w:p>
@@ -3129,13 +3144,13 @@
           <w:t>https://github.com/anderscore-gmbh/wicket-2020.02/tree/master/Aufgabe-10-CheesrWebApp</w:t>
         </w:r>
       </w:hyperlink>
-      <w:bookmarkStart w:id="5" w:name="_Ref482354499"/>
+      <w:bookmarkStart w:id="4" w:name="_Ref482354499"/>
     </w:p>
     <w:p>
       <w:pPr>
         <w:pStyle w:val="berschrift2"/>
       </w:pPr>
-      <w:bookmarkStart w:id="6" w:name="_Toc31997199"/>
+      <w:bookmarkStart w:id="5" w:name="_Toc31997199"/>
       <w:r>
         <w:lastRenderedPageBreak/>
         <w:t>Bookmark</w:t>
@@ -3143,8 +3158,8 @@
       <w:r>
         <w:t>able URLs und Seiten definieren</w:t>
       </w:r>
+      <w:bookmarkEnd w:id="4"/>
       <w:bookmarkEnd w:id="5"/>
-      <w:bookmarkEnd w:id="6"/>
     </w:p>
     <w:p/>
     <w:p>
@@ -3518,14 +3533,14 @@
       <w:pPr>
         <w:pStyle w:val="berschrift2"/>
       </w:pPr>
-      <w:bookmarkStart w:id="7" w:name="_Toc31997200"/>
+      <w:bookmarkStart w:id="6" w:name="_Toc31997200"/>
       <w:r>
         <w:t>D</w:t>
       </w:r>
       <w:r>
         <w:t>eployment auf Tomcat</w:t>
       </w:r>
-      <w:bookmarkEnd w:id="7"/>
+      <w:bookmarkEnd w:id="6"/>
     </w:p>
     <w:p/>
     <w:p>
@@ -3777,11 +3792,11 @@
       <w:pPr>
         <w:pStyle w:val="berschrift2"/>
       </w:pPr>
-      <w:bookmarkStart w:id="8" w:name="_Toc31997201"/>
+      <w:bookmarkStart w:id="7" w:name="_Toc31997201"/>
       <w:r>
         <w:t>Größe des PageStores beschränken</w:t>
       </w:r>
-      <w:bookmarkEnd w:id="8"/>
+      <w:bookmarkEnd w:id="7"/>
     </w:p>
     <w:p/>
     <w:p>
@@ -4198,7 +4213,7 @@
       <w:pPr>
         <w:pStyle w:val="berschrift2"/>
       </w:pPr>
-      <w:bookmarkStart w:id="9" w:name="_Toc31997202"/>
+      <w:bookmarkStart w:id="8" w:name="_Toc31997202"/>
       <w:r>
         <w:t>V</w:t>
       </w:r>
@@ -4223,7 +4238,7 @@
       <w:r>
         <w:t>Behaviours</w:t>
       </w:r>
-      <w:bookmarkEnd w:id="9"/>
+      <w:bookmarkEnd w:id="8"/>
     </w:p>
     <w:p/>
     <w:p>
@@ -4522,14 +4537,14 @@
       <w:pPr>
         <w:pStyle w:val="berschrift2"/>
       </w:pPr>
-      <w:bookmarkStart w:id="10" w:name="_Toc31997203"/>
+      <w:bookmarkStart w:id="9" w:name="_Toc31997203"/>
       <w:r>
         <w:t>Custom Feedback Panel:</w:t>
       </w:r>
       <w:r>
         <w:t xml:space="preserve"> Fehleranzeige beeinflussen</w:t>
       </w:r>
-      <w:bookmarkEnd w:id="10"/>
+      <w:bookmarkEnd w:id="9"/>
     </w:p>
     <w:p/>
     <w:p>
@@ -4757,7 +4772,7 @@
       <w:pPr>
         <w:pStyle w:val="berschrift2"/>
       </w:pPr>
-      <w:bookmarkStart w:id="11" w:name="_Toc31997204"/>
+      <w:bookmarkStart w:id="10" w:name="_Toc31997204"/>
       <w:r>
         <w:lastRenderedPageBreak/>
         <w:t>Login zur Bestellung</w:t>
@@ -4771,7 +4786,7 @@
       <w:r>
         <w:t>icket Autorisation</w:t>
       </w:r>
-      <w:bookmarkEnd w:id="11"/>
+      <w:bookmarkEnd w:id="10"/>
     </w:p>
     <w:p/>
     <w:p>
@@ -5372,14 +5387,14 @@
       <w:pPr>
         <w:pStyle w:val="berschrift2"/>
       </w:pPr>
-      <w:bookmarkStart w:id="12" w:name="_Toc31997205"/>
+      <w:bookmarkStart w:id="11" w:name="_Toc31997205"/>
       <w:r>
         <w:t>S</w:t>
       </w:r>
       <w:r>
         <w:t>pring Integration</w:t>
       </w:r>
-      <w:bookmarkEnd w:id="12"/>
+      <w:bookmarkEnd w:id="11"/>
     </w:p>
     <w:p/>
     <w:p>
@@ -5484,7 +5499,13 @@
         </w:numPr>
       </w:pPr>
       <w:r>
-        <w:t xml:space="preserve">Erstellen Sie ein Feld BOServices in der Checkoutpage – inkl. getter, setter – und markieren </w:t>
+        <w:t>Erstellen Sie ein Feld BOServices in der Checkout</w:t>
+      </w:r>
+      <w:r>
+        <w:t>P</w:t>
+      </w:r>
+      <w:r>
+        <w:t xml:space="preserve">age – inkl. getter, setter – und markieren </w:t>
       </w:r>
       <w:r>
         <w:t>Sie</w:t>
@@ -5497,6 +5518,18 @@
           <w:rFonts w:ascii="Courier New" w:hAnsi="Courier New" w:cs="Courier New"/>
         </w:rPr>
         <w:t>@Inject</w:t>
+      </w:r>
+      <w:r>
+        <w:rPr>
+          <w:rFonts w:cs="Arial"/>
+        </w:rPr>
+        <w:t xml:space="preserve"> oder</w:t>
+      </w:r>
+      <w:r>
+        <w:rPr>
+          <w:rFonts w:ascii="Courier New" w:hAnsi="Courier New" w:cs="Courier New"/>
+        </w:rPr>
+        <w:t xml:space="preserve"> @Autowired</w:t>
       </w:r>
     </w:p>
     <w:p>
@@ -5514,13 +5547,52 @@
         <w:t>Sie</w:t>
       </w:r>
       <w:r>
-        <w:t xml:space="preserve"> eine Spring-Kontext-Konfiguration in der Wicket</w:t>
+        <w:t xml:space="preserve"> ein</w:t>
+      </w:r>
+      <w:r>
+        <w:t>e</w:t>
+      </w:r>
+      <w:r>
+        <w:t xml:space="preserve"> Spring-Kontext</w:t>
+      </w:r>
+      <w:r>
+        <w:t>-</w:t>
+      </w:r>
+      <w:r>
+        <w:t xml:space="preserve">Konfiguration </w:t>
+      </w:r>
+      <w:r>
+        <w:t xml:space="preserve">und binden Sie diese </w:t>
+      </w:r>
+      <w:r>
+        <w:t xml:space="preserve">über einen </w:t>
+      </w:r>
+      <w:r>
+        <w:t>SpringComponentInjector</w:t>
+      </w:r>
+      <w:r>
+        <w:t xml:space="preserve"> als </w:t>
+      </w:r>
+      <w:r>
+        <w:t>ComponentInstantiationListener</w:t>
       </w:r>
       <w:r>
         <w:t xml:space="preserve"> </w:t>
       </w:r>
       <w:r>
-        <w:t>Application</w:t>
+        <w:t>in d</w:t>
+      </w:r>
+      <w:r>
+        <w:t>ie</w:t>
+      </w:r>
+      <w:r>
+        <w:t xml:space="preserve"> WicketApplication</w:t>
+      </w:r>
+      <w:r>
+        <w:t xml:space="preserve"> ein</w:t>
+      </w:r>
+      <w:r>
+        <w:t>.</w:t>
       </w:r>
     </w:p>
     <w:p>
@@ -5538,8 +5610,10 @@
         <w:t xml:space="preserve"> Sie, dass </w:t>
       </w:r>
       <w:r>
-        <w:t>das</w:t>
-      </w:r>
+        <w:t>die</w:t>
+      </w:r>
+      <w:bookmarkStart w:id="12" w:name="_GoBack"/>
+      <w:bookmarkEnd w:id="12"/>
       <w:r>
         <w:t xml:space="preserve"> Bean korrekt </w:t>
       </w:r>
@@ -5992,6 +6066,7 @@
     </w:p>
     <w:p>
       <w:r>
+        <w:lastRenderedPageBreak/>
         <w:t>Der Shop benötigt e</w:t>
       </w:r>
       <w:r>
@@ -6009,7 +6084,6 @@
         <w:pStyle w:val="berschrift3"/>
       </w:pPr>
       <w:r>
-        <w:lastRenderedPageBreak/>
         <w:t>Aufgabenstellung</w:t>
       </w:r>
     </w:p>
@@ -6484,7 +6558,6 @@
       </w:pPr>
       <w:bookmarkStart w:id="16" w:name="_Toc31997209"/>
       <w:r>
-        <w:lastRenderedPageBreak/>
         <w:t>Tabelle mit CSV Export als Resource</w:t>
       </w:r>
       <w:bookmarkEnd w:id="16"/>
@@ -13193,7 +13266,7 @@
 </file>
 
 <file path=customXml/itemProps1.xml><?xml version="1.0" encoding="utf-8"?>
-<ds:datastoreItem xmlns:ds="http://schemas.openxmlformats.org/officeDocument/2006/customXml" ds:itemID="{B9A3A501-AF89-496D-8C59-9E2645F41CE6}">
+<ds:datastoreItem xmlns:ds="http://schemas.openxmlformats.org/officeDocument/2006/customXml" ds:itemID="{C842BD77-BA14-488F-86D2-1023FC9996A1}">
   <ds:schemaRefs>
     <ds:schemaRef ds:uri="http://schemas.openxmlformats.org/officeDocument/2006/bibliography"/>
   </ds:schemaRefs>

</xml_diff>

<commit_message>
Weitere Musterlösungen in Wicket 9 und JUnit 5, u.a. wegen dem InMemoryPgeStore.
</commit_message>
<xml_diff>
--- a/exercises/exercises2.docx
+++ b/exercises/exercises2.docx
@@ -3805,6 +3805,9 @@
         <w:t>Größe des PageStores beschränken</w:t>
       </w:r>
       <w:bookmarkEnd w:id="7"/>
+      <w:r>
+        <w:t xml:space="preserve"> (Wicket 9)</w:t>
+      </w:r>
     </w:p>
     <w:p/>
     <w:p>
@@ -4239,6 +4242,9 @@
         <w:t>Behaviours</w:t>
       </w:r>
       <w:bookmarkEnd w:id="8"/>
+      <w:r>
+        <w:t xml:space="preserve"> (Musterlösung in Wicket 9)</w:t>
+      </w:r>
     </w:p>
     <w:p/>
     <w:p>
@@ -4552,6 +4558,12 @@
         <w:t xml:space="preserve"> Fehleranzeige beeinflussen</w:t>
       </w:r>
       <w:bookmarkEnd w:id="9"/>
+      <w:r>
+        <w:t xml:space="preserve"> </w:t>
+      </w:r>
+      <w:r>
+        <w:t>(Musterlösung in Wicket 9)</w:t>
+      </w:r>
     </w:p>
     <w:p/>
     <w:p>
@@ -4802,6 +4814,12 @@
         <w:t>icket Autorisation</w:t>
       </w:r>
       <w:bookmarkEnd w:id="10"/>
+      <w:r>
+        <w:t xml:space="preserve"> </w:t>
+      </w:r>
+      <w:r>
+        <w:t>(Musterlösung in Wicket 9)</w:t>
+      </w:r>
     </w:p>
     <w:p/>
     <w:p>
@@ -5408,6 +5426,12 @@
         <w:t>pring Integration</w:t>
       </w:r>
       <w:bookmarkEnd w:id="11"/>
+      <w:r>
+        <w:t xml:space="preserve"> </w:t>
+      </w:r>
+      <w:r>
+        <w:t>(Musterlösung in Wicket 9)</w:t>
+      </w:r>
     </w:p>
     <w:p/>
     <w:p>
@@ -12208,6 +12232,7 @@
     <w:lsdException w:name="HTML Sample" w:semiHidden="1" w:unhideWhenUsed="1"/>
     <w:lsdException w:name="HTML Typewriter" w:semiHidden="1" w:unhideWhenUsed="1"/>
     <w:lsdException w:name="HTML Variable" w:semiHidden="1" w:unhideWhenUsed="1"/>
+    <w:lsdException w:name="Normal Table" w:semiHidden="1" w:unhideWhenUsed="1"/>
     <w:lsdException w:name="annotation subject" w:semiHidden="1" w:unhideWhenUsed="1"/>
     <w:lsdException w:name="No List" w:semiHidden="1" w:unhideWhenUsed="1"/>
     <w:lsdException w:name="Outline List 1" w:semiHidden="1" w:unhideWhenUsed="1"/>
@@ -12250,8 +12275,11 @@
     <w:lsdException w:name="Table Contemporary" w:semiHidden="1" w:unhideWhenUsed="1"/>
     <w:lsdException w:name="Table Elegant" w:semiHidden="1" w:unhideWhenUsed="1"/>
     <w:lsdException w:name="Table Professional" w:semiHidden="1" w:unhideWhenUsed="1"/>
+    <w:lsdException w:name="Table Subtle 1" w:semiHidden="1" w:unhideWhenUsed="1"/>
     <w:lsdException w:name="Table Subtle 2" w:semiHidden="1" w:unhideWhenUsed="1"/>
     <w:lsdException w:name="Table Web 1" w:semiHidden="1" w:unhideWhenUsed="1"/>
+    <w:lsdException w:name="Table Web 2" w:semiHidden="1" w:unhideWhenUsed="1"/>
+    <w:lsdException w:name="Table Web 3" w:semiHidden="1" w:unhideWhenUsed="1"/>
     <w:lsdException w:name="Balloon Text" w:semiHidden="1" w:unhideWhenUsed="1"/>
     <w:lsdException w:name="Table Grid" w:uiPriority="59"/>
     <w:lsdException w:name="Table Theme" w:semiHidden="1" w:unhideWhenUsed="1"/>

</xml_diff>